<commit_message>
se actualizo la documentacion y se agrego video boton ubicacion
</commit_message>
<xml_diff>
--- a/3er Sprint/Documentacion 3er Sprint.docx
+++ b/3er Sprint/Documentacion 3er Sprint.docx
@@ -3966,10 +3966,10 @@
           <w:noProof/>
         </w:rPr>
         <w:drawing>
-          <wp:inline distT="0" distB="0" distL="0" distR="0" wp14:anchorId="5C9C0F89" wp14:editId="63EA7BDC">
-            <wp:extent cx="2116167" cy="2820838"/>
-            <wp:effectExtent l="0" t="0" r="0" b="0"/>
-            <wp:docPr id="5" name="Imagen 5"/>
+          <wp:inline distT="0" distB="0" distL="0" distR="0" wp14:anchorId="4094AEDC" wp14:editId="2304FBA0">
+            <wp:extent cx="2047240" cy="2619375"/>
+            <wp:effectExtent l="0" t="0" r="0" b="9525"/>
+            <wp:docPr id="55" name="Imagen 55"/>
             <wp:cNvGraphicFramePr>
               <a:graphicFrameLocks xmlns:a="http://schemas.openxmlformats.org/drawingml/2006/main" noChangeAspect="1"/>
             </wp:cNvGraphicFramePr>
@@ -3977,8 +3977,10 @@
               <a:graphicData uri="http://schemas.openxmlformats.org/drawingml/2006/picture">
                 <pic:pic xmlns:pic="http://schemas.openxmlformats.org/drawingml/2006/picture">
                   <pic:nvPicPr>
-                    <pic:cNvPr id="5" name="IMG_20201028_174940.jpg"/>
-                    <pic:cNvPicPr/>
+                    <pic:cNvPr id="0" name="Picture 3"/>
+                    <pic:cNvPicPr>
+                      <a:picLocks noChangeAspect="1" noChangeArrowheads="1"/>
+                    </pic:cNvPicPr>
                   </pic:nvPicPr>
                   <pic:blipFill>
                     <a:blip r:embed="rId8" cstate="print">
@@ -3988,18 +3990,23 @@
                         </a:ext>
                       </a:extLst>
                     </a:blip>
+                    <a:srcRect/>
                     <a:stretch>
                       <a:fillRect/>
                     </a:stretch>
                   </pic:blipFill>
-                  <pic:spPr>
+                  <pic:spPr bwMode="auto">
                     <a:xfrm>
                       <a:off x="0" y="0"/>
-                      <a:ext cx="2128368" cy="2837102"/>
+                      <a:ext cx="2053063" cy="2626825"/>
                     </a:xfrm>
                     <a:prstGeom prst="rect">
                       <a:avLst/>
                     </a:prstGeom>
+                    <a:noFill/>
+                    <a:ln>
+                      <a:noFill/>
+                    </a:ln>
                   </pic:spPr>
                 </pic:pic>
               </a:graphicData>
@@ -4007,9 +4014,8 @@
           </wp:inline>
         </w:drawing>
       </w:r>
-      <w:bookmarkStart w:id="0" w:name="_GoBack"/>
-      <w:bookmarkEnd w:id="0"/>
     </w:p>
+    <w:p/>
     <w:p/>
     <w:p>
       <w:pPr>
@@ -4043,13 +4049,16 @@
       <w:r>
         <w:t xml:space="preserve">Al tocar el botor de Llamada se abrir automáticamente la función de llamada del </w:t>
       </w:r>
-      <w:proofErr w:type="gramStart"/>
-      <w:r>
-        <w:t>teléfono ,</w:t>
-      </w:r>
-      <w:proofErr w:type="gramEnd"/>
+      <w:r>
+        <w:t>teléfono,</w:t>
+      </w:r>
       <w:r>
         <w:t xml:space="preserve"> donde aparecerá el numero de contacto del usuario que subió esa aplicación.</w:t>
+      </w:r>
+    </w:p>
+    <w:p>
+      <w:r>
+        <w:t>Al tocar el botón ubicación se abrirá automáticamente la aplicación de mapas del celular mostrándole al usuario la localidad donde se encuentra el articulo para tener un poco mas de información.</w:t>
       </w:r>
     </w:p>
     <w:p>
@@ -4060,18 +4069,18 @@
         <mc:AlternateContent>
           <mc:Choice Requires="wps">
             <w:drawing>
-              <wp:anchor distT="0" distB="0" distL="114300" distR="114300" simplePos="0" relativeHeight="251709440" behindDoc="0" locked="0" layoutInCell="1" allowOverlap="1" wp14:anchorId="2E9D689E" wp14:editId="1E2512F9">
+              <wp:anchor distT="0" distB="0" distL="114300" distR="114300" simplePos="0" relativeHeight="251748352" behindDoc="0" locked="0" layoutInCell="1" allowOverlap="1" wp14:anchorId="19F3E356" wp14:editId="213D4E8F">
                 <wp:simplePos x="0" y="0"/>
                 <wp:positionH relativeFrom="margin">
-                  <wp:align>right</wp:align>
+                  <wp:posOffset>129540</wp:posOffset>
                 </wp:positionH>
                 <wp:positionV relativeFrom="paragraph">
-                  <wp:posOffset>1069340</wp:posOffset>
+                  <wp:posOffset>1654175</wp:posOffset>
                 </wp:positionV>
-                <wp:extent cx="1323975" cy="571500"/>
+                <wp:extent cx="1323975" cy="1543050"/>
                 <wp:effectExtent l="0" t="0" r="28575" b="19050"/>
                 <wp:wrapNone/>
-                <wp:docPr id="34" name="Rectángulo 34"/>
+                <wp:docPr id="33" name="Rectángulo 33"/>
                 <wp:cNvGraphicFramePr/>
                 <a:graphic xmlns:a="http://schemas.openxmlformats.org/drawingml/2006/main">
                   <a:graphicData uri="http://schemas.microsoft.com/office/word/2010/wordprocessingShape">
@@ -4080,7 +4089,7 @@
                       <wps:spPr>
                         <a:xfrm>
                           <a:off x="0" y="0"/>
-                          <a:ext cx="1323975" cy="571500"/>
+                          <a:ext cx="1323975" cy="1543050"/>
                         </a:xfrm>
                         <a:prstGeom prst="rect">
                           <a:avLst/>
@@ -4112,7 +4121,27 @@
                               <w:rPr>
                                 <w:lang w:val="es-ES"/>
                               </w:rPr>
-                              <w:t>Detalle del articulo seleccionado</w:t>
+                              <w:t>Botón ubicación que al tocarlo te abre la aplicación de mapas mostrándote la localidad d</w:t>
+                            </w:r>
+                            <w:r>
+                              <w:rPr>
+                                <w:lang w:val="es-ES"/>
+                              </w:rPr>
+                              <w:t xml:space="preserve">onde </w:t>
+                            </w:r>
+                            <w:proofErr w:type="spellStart"/>
+                            <w:r>
+                              <w:rPr>
+                                <w:lang w:val="es-ES"/>
+                              </w:rPr>
+                              <w:t>esta</w:t>
+                            </w:r>
+                            <w:proofErr w:type="spellEnd"/>
+                            <w:r>
+                              <w:rPr>
+                                <w:lang w:val="es-ES"/>
+                              </w:rPr>
+                              <w:t xml:space="preserve"> disponible el articulo</w:t>
                             </w:r>
                           </w:p>
                         </w:txbxContent>
@@ -4134,7 +4163,7 @@
           </mc:Choice>
           <mc:Fallback>
             <w:pict>
-              <v:rect w14:anchorId="2E9D689E" id="Rectángulo 34" o:spid="_x0000_s1045" style="position:absolute;margin-left:53.05pt;margin-top:84.2pt;width:104.25pt;height:45pt;z-index:251709440;visibility:visible;mso-wrap-style:square;mso-height-percent:0;mso-wrap-distance-left:9pt;mso-wrap-distance-top:0;mso-wrap-distance-right:9pt;mso-wrap-distance-bottom:0;mso-position-horizontal:right;mso-position-horizontal-relative:margin;mso-position-vertical:absolute;mso-position-vertical-relative:text;mso-height-percent:0;mso-height-relative:margin;v-text-anchor:middle" o:gfxdata="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" fillcolor="#4472c4" strokecolor="#2f528f" strokeweight="1pt">
+              <v:rect w14:anchorId="19F3E356" id="Rectángulo 33" o:spid="_x0000_s1045" style="position:absolute;margin-left:10.2pt;margin-top:130.25pt;width:104.25pt;height:121.5pt;z-index:251748352;visibility:visible;mso-wrap-style:square;mso-height-percent:0;mso-wrap-distance-left:9pt;mso-wrap-distance-top:0;mso-wrap-distance-right:9pt;mso-wrap-distance-bottom:0;mso-position-horizontal:absolute;mso-position-horizontal-relative:margin;mso-position-vertical:absolute;mso-position-vertical-relative:text;mso-height-percent:0;mso-height-relative:margin;v-text-anchor:middle" o:gfxdata="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" fillcolor="#4472c4" strokecolor="#2f528f" strokeweight="1pt">
                 <v:textbox>
                   <w:txbxContent>
                     <w:p>
@@ -4148,7 +4177,27 @@
                         <w:rPr>
                           <w:lang w:val="es-ES"/>
                         </w:rPr>
-                        <w:t>Detalle del articulo seleccionado</w:t>
+                        <w:t>Botón ubicación que al tocarlo te abre la aplicación de mapas mostrándote la localidad d</w:t>
+                      </w:r>
+                      <w:r>
+                        <w:rPr>
+                          <w:lang w:val="es-ES"/>
+                        </w:rPr>
+                        <w:t xml:space="preserve">onde </w:t>
+                      </w:r>
+                      <w:proofErr w:type="spellStart"/>
+                      <w:r>
+                        <w:rPr>
+                          <w:lang w:val="es-ES"/>
+                        </w:rPr>
+                        <w:t>esta</w:t>
+                      </w:r>
+                      <w:proofErr w:type="spellEnd"/>
+                      <w:r>
+                        <w:rPr>
+                          <w:lang w:val="es-ES"/>
+                        </w:rPr>
+                        <w:t xml:space="preserve"> disponible el articulo</w:t>
                       </w:r>
                     </w:p>
                   </w:txbxContent>
@@ -4166,87 +4215,18 @@
         <mc:AlternateContent>
           <mc:Choice Requires="wps">
             <w:drawing>
-              <wp:anchor distT="0" distB="0" distL="114300" distR="114300" simplePos="0" relativeHeight="251746304" behindDoc="0" locked="0" layoutInCell="1" allowOverlap="1" wp14:anchorId="438267C7" wp14:editId="6938ECDE">
+              <wp:anchor distT="0" distB="0" distL="114300" distR="114300" simplePos="0" relativeHeight="251750400" behindDoc="0" locked="0" layoutInCell="1" allowOverlap="1" wp14:anchorId="7FF6C1E6" wp14:editId="4015D92E">
                 <wp:simplePos x="0" y="0"/>
-                <wp:positionH relativeFrom="column">
-                  <wp:posOffset>3406140</wp:posOffset>
+                <wp:positionH relativeFrom="margin">
+                  <wp:posOffset>1520190</wp:posOffset>
                 </wp:positionH>
                 <wp:positionV relativeFrom="paragraph">
-                  <wp:posOffset>402590</wp:posOffset>
+                  <wp:posOffset>2498090</wp:posOffset>
                 </wp:positionV>
-                <wp:extent cx="533400" cy="1914525"/>
-                <wp:effectExtent l="0" t="0" r="38100" b="28575"/>
+                <wp:extent cx="314325" cy="333375"/>
+                <wp:effectExtent l="0" t="0" r="66675" b="47625"/>
                 <wp:wrapNone/>
-                <wp:docPr id="52" name="Abrir llave 52"/>
-                <wp:cNvGraphicFramePr/>
-                <a:graphic xmlns:a="http://schemas.openxmlformats.org/drawingml/2006/main">
-                  <a:graphicData uri="http://schemas.microsoft.com/office/word/2010/wordprocessingShape">
-                    <wps:wsp>
-                      <wps:cNvSpPr/>
-                      <wps:spPr>
-                        <a:xfrm rot="10800000">
-                          <a:off x="0" y="0"/>
-                          <a:ext cx="533400" cy="1914525"/>
-                        </a:xfrm>
-                        <a:prstGeom prst="leftBrace">
-                          <a:avLst/>
-                        </a:prstGeom>
-                        <a:noFill/>
-                        <a:ln w="6350" cap="flat" cmpd="sng" algn="ctr">
-                          <a:solidFill>
-                            <a:srgbClr val="4472C4"/>
-                          </a:solidFill>
-                          <a:prstDash val="solid"/>
-                          <a:miter lim="800000"/>
-                        </a:ln>
-                        <a:effectLst/>
-                      </wps:spPr>
-                      <wps:bodyPr rot="0" spcFirstLastPara="0" vertOverflow="overflow" horzOverflow="overflow" vert="horz" wrap="square" lIns="91440" tIns="45720" rIns="91440" bIns="45720" numCol="1" spcCol="0" rtlCol="0" fromWordArt="0" anchor="ctr" anchorCtr="0" forceAA="0" compatLnSpc="1">
-                        <a:prstTxWarp prst="textNoShape">
-                          <a:avLst/>
-                        </a:prstTxWarp>
-                        <a:noAutofit/>
-                      </wps:bodyPr>
-                    </wps:wsp>
-                  </a:graphicData>
-                </a:graphic>
-                <wp14:sizeRelH relativeFrom="margin">
-                  <wp14:pctWidth>0</wp14:pctWidth>
-                </wp14:sizeRelH>
-                <wp14:sizeRelV relativeFrom="margin">
-                  <wp14:pctHeight>0</wp14:pctHeight>
-                </wp14:sizeRelV>
-              </wp:anchor>
-            </w:drawing>
-          </mc:Choice>
-          <mc:Fallback>
-            <w:pict>
-              <v:shape w14:anchorId="449699CA" id="Abrir llave 52" o:spid="_x0000_s1026" type="#_x0000_t87" style="position:absolute;margin-left:268.2pt;margin-top:31.7pt;width:42pt;height:150.75pt;rotation:180;z-index:251746304;visibility:visible;mso-wrap-style:square;mso-width-percent:0;mso-height-percent:0;mso-wrap-distance-left:9pt;mso-wrap-distance-top:0;mso-wrap-distance-right:9pt;mso-wrap-distance-bottom:0;mso-position-horizontal:absolute;mso-position-horizontal-relative:text;mso-position-vertical:absolute;mso-position-vertical-relative:text;mso-width-percent:0;mso-height-percent:0;mso-width-relative:margin;mso-height-relative:margin;v-text-anchor:middle" o:gfxdata="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" adj="501" strokecolor="#4472c4" strokeweight=".5pt">
-                <v:stroke joinstyle="miter"/>
-              </v:shape>
-            </w:pict>
-          </mc:Fallback>
-        </mc:AlternateContent>
-      </w:r>
-      <w:r>
-        <w:rPr>
-          <w:noProof/>
-        </w:rPr>
-        <mc:AlternateContent>
-          <mc:Choice Requires="wps">
-            <w:drawing>
-              <wp:anchor distT="0" distB="0" distL="114300" distR="114300" simplePos="0" relativeHeight="251736064" behindDoc="0" locked="0" layoutInCell="1" allowOverlap="1" wp14:anchorId="2362C966" wp14:editId="1408FC53">
-                <wp:simplePos x="0" y="0"/>
-                <wp:positionH relativeFrom="column">
-                  <wp:posOffset>1434465</wp:posOffset>
-                </wp:positionH>
-                <wp:positionV relativeFrom="paragraph">
-                  <wp:posOffset>2107565</wp:posOffset>
-                </wp:positionV>
-                <wp:extent cx="638175" cy="276225"/>
-                <wp:effectExtent l="0" t="0" r="66675" b="66675"/>
-                <wp:wrapNone/>
-                <wp:docPr id="47" name="Conector recto de flecha 47"/>
+                <wp:docPr id="53" name="Conector recto de flecha 53"/>
                 <wp:cNvGraphicFramePr/>
                 <a:graphic xmlns:a="http://schemas.openxmlformats.org/drawingml/2006/main">
                   <a:graphicData uri="http://schemas.microsoft.com/office/word/2010/wordprocessingShape">
@@ -4255,7 +4235,7 @@
                       <wps:spPr>
                         <a:xfrm>
                           <a:off x="0" y="0"/>
-                          <a:ext cx="638175" cy="276225"/>
+                          <a:ext cx="314325" cy="333375"/>
                         </a:xfrm>
                         <a:prstGeom prst="straightConnector1">
                           <a:avLst/>
@@ -4286,8 +4266,13 @@
           </mc:Choice>
           <mc:Fallback>
             <w:pict>
-              <v:shape w14:anchorId="3F291ADA" id="Conector recto de flecha 47" o:spid="_x0000_s1026" type="#_x0000_t32" style="position:absolute;margin-left:112.95pt;margin-top:165.95pt;width:50.25pt;height:21.75pt;z-index:251736064;visibility:visible;mso-wrap-style:square;mso-width-percent:0;mso-height-percent:0;mso-wrap-distance-left:9pt;mso-wrap-distance-top:0;mso-wrap-distance-right:9pt;mso-wrap-distance-bottom:0;mso-position-horizontal:absolute;mso-position-horizontal-relative:text;mso-position-vertical:absolute;mso-position-vertical-relative:text;mso-width-percent:0;mso-height-percent:0;mso-width-relative:margin;mso-height-relative:margin" o:gfxdata="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" strokecolor="#4472c4" strokeweight=".5pt">
+              <v:shapetype w14:anchorId="6D5EF4F0" id="_x0000_t32" coordsize="21600,21600" o:spt="32" o:oned="t" path="m,l21600,21600e" filled="f">
+                <v:path arrowok="t" fillok="f" o:connecttype="none"/>
+                <o:lock v:ext="edit" shapetype="t"/>
+              </v:shapetype>
+              <v:shape id="Conector recto de flecha 53" o:spid="_x0000_s1026" type="#_x0000_t32" style="position:absolute;margin-left:119.7pt;margin-top:196.7pt;width:24.75pt;height:26.25pt;z-index:251750400;visibility:visible;mso-wrap-style:square;mso-width-percent:0;mso-height-percent:0;mso-wrap-distance-left:9pt;mso-wrap-distance-top:0;mso-wrap-distance-right:9pt;mso-wrap-distance-bottom:0;mso-position-horizontal:absolute;mso-position-horizontal-relative:margin;mso-position-vertical:absolute;mso-position-vertical-relative:text;mso-width-percent:0;mso-height-percent:0;mso-width-relative:margin;mso-height-relative:margin" o:gfxdata="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" strokecolor="#4472c4" strokeweight=".5pt">
                 <v:stroke endarrow="block" joinstyle="miter"/>
+                <w10:wrap anchorx="margin"/>
               </v:shape>
             </w:pict>
           </mc:Fallback>
@@ -4300,18 +4285,18 @@
         <mc:AlternateContent>
           <mc:Choice Requires="wps">
             <w:drawing>
-              <wp:anchor distT="0" distB="0" distL="114300" distR="114300" simplePos="0" relativeHeight="251711488" behindDoc="0" locked="0" layoutInCell="1" allowOverlap="1" wp14:anchorId="4931B3F2" wp14:editId="31812A65">
+              <wp:anchor distT="0" distB="0" distL="114300" distR="114300" simplePos="0" relativeHeight="251709440" behindDoc="0" locked="0" layoutInCell="1" allowOverlap="1" wp14:anchorId="2E9D689E" wp14:editId="44F1C0E2">
                 <wp:simplePos x="0" y="0"/>
                 <wp:positionH relativeFrom="margin">
-                  <wp:posOffset>53340</wp:posOffset>
+                  <wp:posOffset>4266565</wp:posOffset>
                 </wp:positionH>
                 <wp:positionV relativeFrom="paragraph">
-                  <wp:posOffset>1468755</wp:posOffset>
+                  <wp:posOffset>1078865</wp:posOffset>
                 </wp:positionV>
-                <wp:extent cx="1323975" cy="1343025"/>
-                <wp:effectExtent l="0" t="0" r="28575" b="28575"/>
+                <wp:extent cx="1323975" cy="571500"/>
+                <wp:effectExtent l="0" t="0" r="28575" b="19050"/>
                 <wp:wrapNone/>
-                <wp:docPr id="35" name="Rectángulo 35"/>
+                <wp:docPr id="34" name="Rectángulo 34"/>
                 <wp:cNvGraphicFramePr/>
                 <a:graphic xmlns:a="http://schemas.openxmlformats.org/drawingml/2006/main">
                   <a:graphicData uri="http://schemas.microsoft.com/office/word/2010/wordprocessingShape">
@@ -4320,7 +4305,7 @@
                       <wps:spPr>
                         <a:xfrm>
                           <a:off x="0" y="0"/>
-                          <a:ext cx="1323975" cy="1343025"/>
+                          <a:ext cx="1323975" cy="571500"/>
                         </a:xfrm>
                         <a:prstGeom prst="rect">
                           <a:avLst/>
@@ -4352,13 +4337,7 @@
                               <w:rPr>
                                 <w:lang w:val="es-ES"/>
                               </w:rPr>
-                              <w:t xml:space="preserve">Botón </w:t>
-                            </w:r>
-                            <w:r>
-                              <w:rPr>
-                                <w:lang w:val="es-ES"/>
-                              </w:rPr>
-                              <w:t xml:space="preserve">llamar que al tocarlo abre la función de llamada del celular con el numero de contacto del usuario </w:t>
+                              <w:t>Detalle del articulo seleccionado</w:t>
                             </w:r>
                           </w:p>
                         </w:txbxContent>
@@ -4380,7 +4359,274 @@
           </mc:Choice>
           <mc:Fallback>
             <w:pict>
-              <v:rect w14:anchorId="4931B3F2" id="Rectángulo 35" o:spid="_x0000_s1046" style="position:absolute;margin-left:4.2pt;margin-top:115.65pt;width:104.25pt;height:105.75pt;z-index:251711488;visibility:visible;mso-wrap-style:square;mso-height-percent:0;mso-wrap-distance-left:9pt;mso-wrap-distance-top:0;mso-wrap-distance-right:9pt;mso-wrap-distance-bottom:0;mso-position-horizontal:absolute;mso-position-horizontal-relative:margin;mso-position-vertical:absolute;mso-position-vertical-relative:text;mso-height-percent:0;mso-height-relative:margin;v-text-anchor:middle" o:gfxdata="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" fillcolor="#4472c4" strokecolor="#2f528f" strokeweight="1pt">
+              <v:rect w14:anchorId="2E9D689E" id="Rectángulo 34" o:spid="_x0000_s1046" style="position:absolute;margin-left:335.95pt;margin-top:84.95pt;width:104.25pt;height:45pt;z-index:251709440;visibility:visible;mso-wrap-style:square;mso-height-percent:0;mso-wrap-distance-left:9pt;mso-wrap-distance-top:0;mso-wrap-distance-right:9pt;mso-wrap-distance-bottom:0;mso-position-horizontal:absolute;mso-position-horizontal-relative:margin;mso-position-vertical:absolute;mso-position-vertical-relative:text;mso-height-percent:0;mso-height-relative:margin;v-text-anchor:middle" o:gfxdata="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" fillcolor="#4472c4" strokecolor="#2f528f" strokeweight="1pt">
+                <v:textbox>
+                  <w:txbxContent>
+                    <w:p>
+                      <w:pPr>
+                        <w:jc w:val="center"/>
+                        <w:rPr>
+                          <w:lang w:val="es-ES"/>
+                        </w:rPr>
+                      </w:pPr>
+                      <w:r>
+                        <w:rPr>
+                          <w:lang w:val="es-ES"/>
+                        </w:rPr>
+                        <w:t>Detalle del articulo seleccionado</w:t>
+                      </w:r>
+                    </w:p>
+                  </w:txbxContent>
+                </v:textbox>
+                <w10:wrap anchorx="margin"/>
+              </v:rect>
+            </w:pict>
+          </mc:Fallback>
+        </mc:AlternateContent>
+      </w:r>
+      <w:r>
+        <w:rPr>
+          <w:noProof/>
+        </w:rPr>
+        <mc:AlternateContent>
+          <mc:Choice Requires="wps">
+            <w:drawing>
+              <wp:anchor distT="0" distB="0" distL="114300" distR="114300" simplePos="0" relativeHeight="251746304" behindDoc="0" locked="0" layoutInCell="1" allowOverlap="1" wp14:anchorId="438267C7" wp14:editId="31F8701B">
+                <wp:simplePos x="0" y="0"/>
+                <wp:positionH relativeFrom="column">
+                  <wp:posOffset>3615690</wp:posOffset>
+                </wp:positionH>
+                <wp:positionV relativeFrom="paragraph">
+                  <wp:posOffset>516890</wp:posOffset>
+                </wp:positionV>
+                <wp:extent cx="533400" cy="1914525"/>
+                <wp:effectExtent l="0" t="0" r="38100" b="28575"/>
+                <wp:wrapNone/>
+                <wp:docPr id="52" name="Abrir llave 52"/>
+                <wp:cNvGraphicFramePr/>
+                <a:graphic xmlns:a="http://schemas.openxmlformats.org/drawingml/2006/main">
+                  <a:graphicData uri="http://schemas.microsoft.com/office/word/2010/wordprocessingShape">
+                    <wps:wsp>
+                      <wps:cNvSpPr/>
+                      <wps:spPr>
+                        <a:xfrm rot="10800000">
+                          <a:off x="0" y="0"/>
+                          <a:ext cx="533400" cy="1914525"/>
+                        </a:xfrm>
+                        <a:prstGeom prst="leftBrace">
+                          <a:avLst/>
+                        </a:prstGeom>
+                        <a:noFill/>
+                        <a:ln w="6350" cap="flat" cmpd="sng" algn="ctr">
+                          <a:solidFill>
+                            <a:srgbClr val="4472C4"/>
+                          </a:solidFill>
+                          <a:prstDash val="solid"/>
+                          <a:miter lim="800000"/>
+                        </a:ln>
+                        <a:effectLst/>
+                      </wps:spPr>
+                      <wps:bodyPr rot="0" spcFirstLastPara="0" vertOverflow="overflow" horzOverflow="overflow" vert="horz" wrap="square" lIns="91440" tIns="45720" rIns="91440" bIns="45720" numCol="1" spcCol="0" rtlCol="0" fromWordArt="0" anchor="ctr" anchorCtr="0" forceAA="0" compatLnSpc="1">
+                        <a:prstTxWarp prst="textNoShape">
+                          <a:avLst/>
+                        </a:prstTxWarp>
+                        <a:noAutofit/>
+                      </wps:bodyPr>
+                    </wps:wsp>
+                  </a:graphicData>
+                </a:graphic>
+                <wp14:sizeRelH relativeFrom="margin">
+                  <wp14:pctWidth>0</wp14:pctWidth>
+                </wp14:sizeRelH>
+                <wp14:sizeRelV relativeFrom="margin">
+                  <wp14:pctHeight>0</wp14:pctHeight>
+                </wp14:sizeRelV>
+              </wp:anchor>
+            </w:drawing>
+          </mc:Choice>
+          <mc:Fallback>
+            <w:pict>
+              <v:shapetype w14:anchorId="75D198D4" id="_x0000_t87" coordsize="21600,21600" o:spt="87" adj="1800,10800" path="m21600,qx10800@0l10800@2qy0@11,10800@3l10800@1qy21600,21600e" filled="f">
+                <v:formulas>
+                  <v:f eqn="val #0"/>
+                  <v:f eqn="sum 21600 0 #0"/>
+                  <v:f eqn="sum #1 0 #0"/>
+                  <v:f eqn="sum #1 #0 0"/>
+                  <v:f eqn="prod #0 9598 32768"/>
+                  <v:f eqn="sum 21600 0 @4"/>
+                  <v:f eqn="sum 21600 0 #1"/>
+                  <v:f eqn="min #1 @6"/>
+                  <v:f eqn="prod @7 1 2"/>
+                  <v:f eqn="prod #0 2 1"/>
+                  <v:f eqn="sum 21600 0 @9"/>
+                  <v:f eqn="val #1"/>
+                </v:formulas>
+                <v:path arrowok="t" o:connecttype="custom" o:connectlocs="21600,0;0,10800;21600,21600" textboxrect="13963,@4,21600,@5"/>
+                <v:handles>
+                  <v:h position="center,#0" yrange="0,@8"/>
+                  <v:h position="topLeft,#1" yrange="@9,@10"/>
+                </v:handles>
+              </v:shapetype>
+              <v:shape id="Abrir llave 52" o:spid="_x0000_s1026" type="#_x0000_t87" style="position:absolute;margin-left:284.7pt;margin-top:40.7pt;width:42pt;height:150.75pt;rotation:180;z-index:251746304;visibility:visible;mso-wrap-style:square;mso-width-percent:0;mso-height-percent:0;mso-wrap-distance-left:9pt;mso-wrap-distance-top:0;mso-wrap-distance-right:9pt;mso-wrap-distance-bottom:0;mso-position-horizontal:absolute;mso-position-horizontal-relative:text;mso-position-vertical:absolute;mso-position-vertical-relative:text;mso-width-percent:0;mso-height-percent:0;mso-width-relative:margin;mso-height-relative:margin;v-text-anchor:middle" o:gfxdata="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" adj="501" strokecolor="#4472c4" strokeweight=".5pt">
+                <v:stroke joinstyle="miter"/>
+              </v:shape>
+            </w:pict>
+          </mc:Fallback>
+        </mc:AlternateContent>
+      </w:r>
+      <w:r>
+        <w:rPr>
+          <w:noProof/>
+        </w:rPr>
+        <mc:AlternateContent>
+          <mc:Choice Requires="wps">
+            <w:drawing>
+              <wp:anchor distT="0" distB="0" distL="114300" distR="114300" simplePos="0" relativeHeight="251736064" behindDoc="0" locked="0" layoutInCell="1" allowOverlap="1" wp14:anchorId="2362C966" wp14:editId="1DC74679">
+                <wp:simplePos x="0" y="0"/>
+                <wp:positionH relativeFrom="column">
+                  <wp:posOffset>3653789</wp:posOffset>
+                </wp:positionH>
+                <wp:positionV relativeFrom="paragraph">
+                  <wp:posOffset>2640964</wp:posOffset>
+                </wp:positionV>
+                <wp:extent cx="314325" cy="219075"/>
+                <wp:effectExtent l="38100" t="0" r="28575" b="47625"/>
+                <wp:wrapNone/>
+                <wp:docPr id="47" name="Conector recto de flecha 47"/>
+                <wp:cNvGraphicFramePr/>
+                <a:graphic xmlns:a="http://schemas.openxmlformats.org/drawingml/2006/main">
+                  <a:graphicData uri="http://schemas.microsoft.com/office/word/2010/wordprocessingShape">
+                    <wps:wsp>
+                      <wps:cNvCnPr/>
+                      <wps:spPr>
+                        <a:xfrm flipH="1">
+                          <a:off x="0" y="0"/>
+                          <a:ext cx="314325" cy="219075"/>
+                        </a:xfrm>
+                        <a:prstGeom prst="straightConnector1">
+                          <a:avLst/>
+                        </a:prstGeom>
+                        <a:noFill/>
+                        <a:ln w="6350" cap="flat" cmpd="sng" algn="ctr">
+                          <a:solidFill>
+                            <a:srgbClr val="4472C4"/>
+                          </a:solidFill>
+                          <a:prstDash val="solid"/>
+                          <a:miter lim="800000"/>
+                          <a:tailEnd type="triangle"/>
+                        </a:ln>
+                        <a:effectLst/>
+                      </wps:spPr>
+                      <wps:bodyPr/>
+                    </wps:wsp>
+                  </a:graphicData>
+                </a:graphic>
+                <wp14:sizeRelH relativeFrom="margin">
+                  <wp14:pctWidth>0</wp14:pctWidth>
+                </wp14:sizeRelH>
+                <wp14:sizeRelV relativeFrom="margin">
+                  <wp14:pctHeight>0</wp14:pctHeight>
+                </wp14:sizeRelV>
+              </wp:anchor>
+            </w:drawing>
+          </mc:Choice>
+          <mc:Fallback>
+            <w:pict>
+              <v:shape w14:anchorId="1DAA1D49" id="Conector recto de flecha 47" o:spid="_x0000_s1026" type="#_x0000_t32" style="position:absolute;margin-left:287.7pt;margin-top:207.95pt;width:24.75pt;height:17.25pt;flip:x;z-index:251736064;visibility:visible;mso-wrap-style:square;mso-width-percent:0;mso-height-percent:0;mso-wrap-distance-left:9pt;mso-wrap-distance-top:0;mso-wrap-distance-right:9pt;mso-wrap-distance-bottom:0;mso-position-horizontal:absolute;mso-position-horizontal-relative:text;mso-position-vertical:absolute;mso-position-vertical-relative:text;mso-width-percent:0;mso-height-percent:0;mso-width-relative:margin;mso-height-relative:margin" o:gfxdata="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" strokecolor="#4472c4" strokeweight=".5pt">
+                <v:stroke endarrow="block" joinstyle="miter"/>
+              </v:shape>
+            </w:pict>
+          </mc:Fallback>
+        </mc:AlternateContent>
+      </w:r>
+      <w:r>
+        <w:rPr>
+          <w:noProof/>
+        </w:rPr>
+        <mc:AlternateContent>
+          <mc:Choice Requires="wps">
+            <w:drawing>
+              <wp:anchor distT="0" distB="0" distL="114300" distR="114300" simplePos="0" relativeHeight="251711488" behindDoc="0" locked="0" layoutInCell="1" allowOverlap="1" wp14:anchorId="4931B3F2" wp14:editId="3A4F8A11">
+                <wp:simplePos x="0" y="0"/>
+                <wp:positionH relativeFrom="margin">
+                  <wp:align>right</wp:align>
+                </wp:positionH>
+                <wp:positionV relativeFrom="paragraph">
+                  <wp:posOffset>2164080</wp:posOffset>
+                </wp:positionV>
+                <wp:extent cx="1323975" cy="1343025"/>
+                <wp:effectExtent l="0" t="0" r="28575" b="28575"/>
+                <wp:wrapNone/>
+                <wp:docPr id="35" name="Rectángulo 35"/>
+                <wp:cNvGraphicFramePr/>
+                <a:graphic xmlns:a="http://schemas.openxmlformats.org/drawingml/2006/main">
+                  <a:graphicData uri="http://schemas.microsoft.com/office/word/2010/wordprocessingShape">
+                    <wps:wsp>
+                      <wps:cNvSpPr/>
+                      <wps:spPr>
+                        <a:xfrm>
+                          <a:off x="0" y="0"/>
+                          <a:ext cx="1323975" cy="1343025"/>
+                        </a:xfrm>
+                        <a:prstGeom prst="rect">
+                          <a:avLst/>
+                        </a:prstGeom>
+                        <a:solidFill>
+                          <a:srgbClr val="4472C4"/>
+                        </a:solidFill>
+                        <a:ln w="12700" cap="flat" cmpd="sng" algn="ctr">
+                          <a:solidFill>
+                            <a:srgbClr val="4472C4">
+                              <a:shade val="50000"/>
+                            </a:srgbClr>
+                          </a:solidFill>
+                          <a:prstDash val="solid"/>
+                          <a:miter lim="800000"/>
+                        </a:ln>
+                        <a:effectLst/>
+                      </wps:spPr>
+                      <wps:txbx>
+                        <w:txbxContent>
+                          <w:p>
+                            <w:pPr>
+                              <w:jc w:val="center"/>
+                              <w:rPr>
+                                <w:lang w:val="es-ES"/>
+                              </w:rPr>
+                            </w:pPr>
+                            <w:r>
+                              <w:rPr>
+                                <w:lang w:val="es-ES"/>
+                              </w:rPr>
+                              <w:t xml:space="preserve">Botón </w:t>
+                            </w:r>
+                            <w:r>
+                              <w:rPr>
+                                <w:lang w:val="es-ES"/>
+                              </w:rPr>
+                              <w:t xml:space="preserve">llamar que al tocarlo abre la función de llamada del celular con el numero de contacto del usuario </w:t>
+                            </w:r>
+                          </w:p>
+                        </w:txbxContent>
+                      </wps:txbx>
+                      <wps:bodyPr rot="0" spcFirstLastPara="0" vertOverflow="overflow" horzOverflow="overflow" vert="horz" wrap="square" lIns="91440" tIns="45720" rIns="91440" bIns="45720" numCol="1" spcCol="0" rtlCol="0" fromWordArt="0" anchor="ctr" anchorCtr="0" forceAA="0" compatLnSpc="1">
+                        <a:prstTxWarp prst="textNoShape">
+                          <a:avLst/>
+                        </a:prstTxWarp>
+                        <a:noAutofit/>
+                      </wps:bodyPr>
+                    </wps:wsp>
+                  </a:graphicData>
+                </a:graphic>
+                <wp14:sizeRelV relativeFrom="margin">
+                  <wp14:pctHeight>0</wp14:pctHeight>
+                </wp14:sizeRelV>
+              </wp:anchor>
+            </w:drawing>
+          </mc:Choice>
+          <mc:Fallback>
+            <w:pict>
+              <v:rect w14:anchorId="4931B3F2" id="Rectángulo 35" o:spid="_x0000_s1047" style="position:absolute;margin-left:53.05pt;margin-top:170.4pt;width:104.25pt;height:105.75pt;z-index:251711488;visibility:visible;mso-wrap-style:square;mso-height-percent:0;mso-wrap-distance-left:9pt;mso-wrap-distance-top:0;mso-wrap-distance-right:9pt;mso-wrap-distance-bottom:0;mso-position-horizontal:right;mso-position-horizontal-relative:margin;mso-position-vertical:absolute;mso-position-vertical-relative:text;mso-height-percent:0;mso-height-relative:margin;v-text-anchor:middle" o:gfxdata="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" fillcolor="#4472c4" strokecolor="#2f528f" strokeweight="1pt">
                 <v:textbox>
                   <w:txbxContent>
                     <w:p>
@@ -4579,17 +4825,22 @@
         </mc:AlternateContent>
       </w:r>
       <w:r>
-        <w:t xml:space="preserve">                                                    </w:t>
+        <w:t xml:space="preserve">                                       </w:t>
+      </w:r>
+      <w:bookmarkStart w:id="0" w:name="_GoBack"/>
+      <w:bookmarkEnd w:id="0"/>
+      <w:r>
+        <w:t xml:space="preserve">             </w:t>
       </w:r>
       <w:r>
         <w:rPr>
           <w:noProof/>
         </w:rPr>
         <w:drawing>
-          <wp:inline distT="0" distB="0" distL="0" distR="0" wp14:anchorId="105CD8FC" wp14:editId="1EC7AC51">
-            <wp:extent cx="2017494" cy="2854792"/>
-            <wp:effectExtent l="0" t="0" r="1905" b="3175"/>
-            <wp:docPr id="6" name="Imagen 6"/>
+          <wp:inline distT="0" distB="0" distL="0" distR="0" wp14:anchorId="6141AA91" wp14:editId="2F397935">
+            <wp:extent cx="2190750" cy="3361055"/>
+            <wp:effectExtent l="0" t="0" r="0" b="0"/>
+            <wp:docPr id="8" name="Imagen 8"/>
             <wp:cNvGraphicFramePr>
               <a:graphicFrameLocks xmlns:a="http://schemas.openxmlformats.org/drawingml/2006/main" noChangeAspect="1"/>
             </wp:cNvGraphicFramePr>
@@ -4597,8 +4848,10 @@
               <a:graphicData uri="http://schemas.openxmlformats.org/drawingml/2006/picture">
                 <pic:pic xmlns:pic="http://schemas.openxmlformats.org/drawingml/2006/picture">
                   <pic:nvPicPr>
-                    <pic:cNvPr id="6" name="IMG_20201028_175132.jpg"/>
-                    <pic:cNvPicPr/>
+                    <pic:cNvPr id="0" name="Picture 1"/>
+                    <pic:cNvPicPr>
+                      <a:picLocks noChangeAspect="1" noChangeArrowheads="1"/>
+                    </pic:cNvPicPr>
                   </pic:nvPicPr>
                   <pic:blipFill>
                     <a:blip r:embed="rId9" cstate="print">
@@ -4608,18 +4861,23 @@
                         </a:ext>
                       </a:extLst>
                     </a:blip>
+                    <a:srcRect/>
                     <a:stretch>
                       <a:fillRect/>
                     </a:stretch>
                   </pic:blipFill>
-                  <pic:spPr>
+                  <pic:spPr bwMode="auto">
                     <a:xfrm>
                       <a:off x="0" y="0"/>
-                      <a:ext cx="2032838" cy="2876504"/>
+                      <a:ext cx="2205354" cy="3383460"/>
                     </a:xfrm>
                     <a:prstGeom prst="rect">
                       <a:avLst/>
                     </a:prstGeom>
+                    <a:noFill/>
+                    <a:ln>
+                      <a:noFill/>
+                    </a:ln>
                   </pic:spPr>
                 </pic:pic>
               </a:graphicData>
@@ -4646,6 +4904,7 @@
         </w:rPr>
       </w:pPr>
     </w:p>
+    <w:p/>
     <w:p/>
     <w:p>
       <w:r>

</xml_diff>